<commit_message>
This is just a slideshow This will break the styling
</commit_message>
<xml_diff>
--- a/admin/writeups/Diary.docx
+++ b/admin/writeups/Diary.docx
@@ -199,6 +199,9 @@
         <w:t>Screenshots of the page and code</w:t>
       </w:r>
       <w:r>
+        <w:rPr>
+          <w:noProof/>
+        </w:rPr>
         <w:drawing>
           <wp:inline distT="0" distB="0" distL="0" distR="0" wp14:anchorId="0002C8B8" wp14:editId="06777ACE">
             <wp:extent cx="5731510" cy="1711325"/>
@@ -236,6 +239,9 @@
         </w:drawing>
       </w:r>
       <w:r>
+        <w:rPr>
+          <w:noProof/>
+        </w:rPr>
         <w:drawing>
           <wp:inline distT="0" distB="0" distL="0" distR="0" wp14:anchorId="7514235A" wp14:editId="2EBD4C46">
             <wp:extent cx="1989815" cy="2400300"/>
@@ -273,6 +279,9 @@
         </w:drawing>
       </w:r>
       <w:r>
+        <w:rPr>
+          <w:noProof/>
+        </w:rPr>
         <w:drawing>
           <wp:inline distT="0" distB="0" distL="0" distR="0" wp14:anchorId="61D45146" wp14:editId="69E226E1">
             <wp:extent cx="723900" cy="2493432"/>
@@ -334,12 +343,606 @@
     </w:p>
     <w:p>
       <w:r>
-        <w:t>Nothing was trialled</w:t>
+        <w:t>Nothing was trialled this week</w:t>
+      </w:r>
+    </w:p>
+    <w:p>
+      <w:pPr>
+        <w:pStyle w:val="Heading1"/>
+      </w:pPr>
+      <w:r>
+        <w:t>20/05/2022</w:t>
+      </w:r>
+    </w:p>
+    <w:p>
+      <w:pPr>
+        <w:pStyle w:val="Heading2"/>
+      </w:pPr>
+      <w:r>
+        <w:t>What was in progress</w:t>
+      </w:r>
+    </w:p>
+    <w:p>
+      <w:r>
+        <w:t>I currently have successfully made the structure of the page and it is completely resizable and has a maximum size for most computer screens. In this time, I also found assets and placed them into the asset table and processed them for later use.</w:t>
+      </w:r>
+    </w:p>
+    <w:p>
+      <w:pPr>
+        <w:pStyle w:val="Heading2"/>
+      </w:pPr>
+      <w:r>
+        <w:t>How this matches the plan</w:t>
+      </w:r>
+    </w:p>
+    <w:p>
+      <w:r>
+        <w:t>I currently am not exactly on time with plan as some things are finished a little later then expected. That being said I am not behind as I currently am adding assets and text like my plan suggests.</w:t>
+      </w:r>
+    </w:p>
+    <w:p>
+      <w:pPr>
+        <w:pStyle w:val="Heading2"/>
+      </w:pPr>
+      <w:r>
+        <w:t>What is coming up next and possible obstacles or helpful ideas</w:t>
+      </w:r>
+    </w:p>
+    <w:p>
+      <w:r>
+        <w:t xml:space="preserve">Having to write some text may take some time however the main obstacle that may present itself will be styling the website. This could be </w:t>
+      </w:r>
+      <w:r>
+        <w:t>time consuming as things may not work or look nice. The best way around this is to section off places to style and I will also use save different versions as I go on to ensure that not all progress is lost if something goes wrong.</w:t>
+      </w:r>
+    </w:p>
+    <w:p>
+      <w:pPr>
+        <w:pStyle w:val="Heading2"/>
+      </w:pPr>
+      <w:r>
+        <w:lastRenderedPageBreak/>
+        <w:t>Feedback</w:t>
+      </w:r>
+    </w:p>
+    <w:p>
+      <w:r>
+        <w:t>I have not asked for any yet</w:t>
+      </w:r>
+    </w:p>
+    <w:p>
+      <w:pPr>
+        <w:pStyle w:val="Heading2"/>
+      </w:pPr>
+      <w:r>
+        <w:t>Screenshots of the page and code</w:t>
+      </w:r>
+      <w:r>
+        <w:rPr>
+          <w:noProof/>
+        </w:rPr>
+        <w:drawing>
+          <wp:inline distT="0" distB="0" distL="0" distR="0" wp14:anchorId="17B07AEA" wp14:editId="01F64337">
+            <wp:extent cx="5731510" cy="2602230"/>
+            <wp:effectExtent l="0" t="0" r="2540" b="7620"/>
+            <wp:docPr id="4" name="Picture 4"/>
+            <wp:cNvGraphicFramePr>
+              <a:graphicFrameLocks xmlns:a="http://schemas.openxmlformats.org/drawingml/2006/main" noChangeAspect="1"/>
+            </wp:cNvGraphicFramePr>
+            <a:graphic xmlns:a="http://schemas.openxmlformats.org/drawingml/2006/main">
+              <a:graphicData uri="http://schemas.openxmlformats.org/drawingml/2006/picture">
+                <pic:pic xmlns:pic="http://schemas.openxmlformats.org/drawingml/2006/picture">
+                  <pic:nvPicPr>
+                    <pic:cNvPr id="1" name=""/>
+                    <pic:cNvPicPr/>
+                  </pic:nvPicPr>
+                  <pic:blipFill>
+                    <a:blip r:embed="rId7"/>
+                    <a:stretch>
+                      <a:fillRect/>
+                    </a:stretch>
+                  </pic:blipFill>
+                  <pic:spPr>
+                    <a:xfrm>
+                      <a:off x="0" y="0"/>
+                      <a:ext cx="5731510" cy="2602230"/>
+                    </a:xfrm>
+                    <a:prstGeom prst="rect">
+                      <a:avLst/>
+                    </a:prstGeom>
+                  </pic:spPr>
+                </pic:pic>
+              </a:graphicData>
+            </a:graphic>
+          </wp:inline>
+        </w:drawing>
+      </w:r>
+      <w:r>
+        <w:rPr>
+          <w:noProof/>
+        </w:rPr>
+        <w:drawing>
+          <wp:inline distT="0" distB="0" distL="0" distR="0" wp14:anchorId="3CD92E76" wp14:editId="72D83796">
+            <wp:extent cx="2084070" cy="4037886"/>
+            <wp:effectExtent l="0" t="0" r="0" b="1270"/>
+            <wp:docPr id="6" name="Picture 6"/>
+            <wp:cNvGraphicFramePr>
+              <a:graphicFrameLocks xmlns:a="http://schemas.openxmlformats.org/drawingml/2006/main" noChangeAspect="1"/>
+            </wp:cNvGraphicFramePr>
+            <a:graphic xmlns:a="http://schemas.openxmlformats.org/drawingml/2006/main">
+              <a:graphicData uri="http://schemas.openxmlformats.org/drawingml/2006/picture">
+                <pic:pic xmlns:pic="http://schemas.openxmlformats.org/drawingml/2006/picture">
+                  <pic:nvPicPr>
+                    <pic:cNvPr id="1" name=""/>
+                    <pic:cNvPicPr/>
+                  </pic:nvPicPr>
+                  <pic:blipFill>
+                    <a:blip r:embed="rId8"/>
+                    <a:stretch>
+                      <a:fillRect/>
+                    </a:stretch>
+                  </pic:blipFill>
+                  <pic:spPr>
+                    <a:xfrm>
+                      <a:off x="0" y="0"/>
+                      <a:ext cx="2135659" cy="4137839"/>
+                    </a:xfrm>
+                    <a:prstGeom prst="rect">
+                      <a:avLst/>
+                    </a:prstGeom>
+                  </pic:spPr>
+                </pic:pic>
+              </a:graphicData>
+            </a:graphic>
+          </wp:inline>
+        </w:drawing>
+      </w:r>
+      <w:r>
+        <w:rPr>
+          <w:noProof/>
+        </w:rPr>
+        <w:drawing>
+          <wp:inline distT="0" distB="0" distL="0" distR="0" wp14:anchorId="7743F9D1" wp14:editId="05D3B12E">
+            <wp:extent cx="1304925" cy="3964444"/>
+            <wp:effectExtent l="0" t="0" r="0" b="0"/>
+            <wp:docPr id="7" name="Picture 7"/>
+            <wp:cNvGraphicFramePr>
+              <a:graphicFrameLocks xmlns:a="http://schemas.openxmlformats.org/drawingml/2006/main" noChangeAspect="1"/>
+            </wp:cNvGraphicFramePr>
+            <a:graphic xmlns:a="http://schemas.openxmlformats.org/drawingml/2006/main">
+              <a:graphicData uri="http://schemas.openxmlformats.org/drawingml/2006/picture">
+                <pic:pic xmlns:pic="http://schemas.openxmlformats.org/drawingml/2006/picture">
+                  <pic:nvPicPr>
+                    <pic:cNvPr id="1" name=""/>
+                    <pic:cNvPicPr/>
+                  </pic:nvPicPr>
+                  <pic:blipFill>
+                    <a:blip r:embed="rId9"/>
+                    <a:stretch>
+                      <a:fillRect/>
+                    </a:stretch>
+                  </pic:blipFill>
+                  <pic:spPr>
+                    <a:xfrm>
+                      <a:off x="0" y="0"/>
+                      <a:ext cx="1327083" cy="4031762"/>
+                    </a:xfrm>
+                    <a:prstGeom prst="rect">
+                      <a:avLst/>
+                    </a:prstGeom>
+                  </pic:spPr>
+                </pic:pic>
+              </a:graphicData>
+            </a:graphic>
+          </wp:inline>
+        </w:drawing>
+      </w:r>
+    </w:p>
+    <w:p>
+      <w:pPr>
+        <w:pStyle w:val="Heading2"/>
+      </w:pPr>
+      <w:r>
+        <w:t>Detail of checking stuff and testing</w:t>
+      </w:r>
+    </w:p>
+    <w:p>
+      <w:r>
+        <w:t>Nothing to test</w:t>
+      </w:r>
+    </w:p>
+    <w:p>
+      <w:pPr>
+        <w:pStyle w:val="Heading2"/>
+      </w:pPr>
+      <w:r>
+        <w:t>Details of trialling</w:t>
+      </w:r>
+    </w:p>
+    <w:p>
+      <w:r>
+        <w:t>Resizing the some of the header things, its not too much of a notable change but it sized for better use.</w:t>
+      </w:r>
+    </w:p>
+    <w:p>
+      <w:pPr>
+        <w:pStyle w:val="Heading1"/>
+      </w:pPr>
+      <w:r>
+        <w:lastRenderedPageBreak/>
+        <w:t>24/05/2022</w:t>
+      </w:r>
+    </w:p>
+    <w:p>
+      <w:pPr>
+        <w:pStyle w:val="Heading2"/>
+      </w:pPr>
+      <w:r>
+        <w:t>Update</w:t>
+      </w:r>
+    </w:p>
+    <w:p>
+      <w:r>
+        <w:t>Currently the slideshow is in development and it is being annoying as I cannot seem to get it running correctly as either none of the images show or all of the images will. I putting most of my attention here.</w:t>
+      </w:r>
+      <w:r>
+        <w:drawing>
+          <wp:inline distT="0" distB="0" distL="0" distR="0" wp14:anchorId="058A9532" wp14:editId="48D3D365">
+            <wp:extent cx="5731510" cy="2834005"/>
+            <wp:effectExtent l="0" t="0" r="2540" b="4445"/>
+            <wp:docPr id="5" name="Picture 5"/>
+            <wp:cNvGraphicFramePr>
+              <a:graphicFrameLocks xmlns:a="http://schemas.openxmlformats.org/drawingml/2006/main" noChangeAspect="1"/>
+            </wp:cNvGraphicFramePr>
+            <a:graphic xmlns:a="http://schemas.openxmlformats.org/drawingml/2006/main">
+              <a:graphicData uri="http://schemas.openxmlformats.org/drawingml/2006/picture">
+                <pic:pic xmlns:pic="http://schemas.openxmlformats.org/drawingml/2006/picture">
+                  <pic:nvPicPr>
+                    <pic:cNvPr id="1" name=""/>
+                    <pic:cNvPicPr/>
+                  </pic:nvPicPr>
+                  <pic:blipFill>
+                    <a:blip r:embed="rId10"/>
+                    <a:stretch>
+                      <a:fillRect/>
+                    </a:stretch>
+                  </pic:blipFill>
+                  <pic:spPr>
+                    <a:xfrm>
+                      <a:off x="0" y="0"/>
+                      <a:ext cx="5731510" cy="2834005"/>
+                    </a:xfrm>
+                    <a:prstGeom prst="rect">
+                      <a:avLst/>
+                    </a:prstGeom>
+                  </pic:spPr>
+                </pic:pic>
+              </a:graphicData>
+            </a:graphic>
+          </wp:inline>
+        </w:drawing>
+      </w:r>
+    </w:p>
+    <w:p>
+      <w:proofErr w:type="gramStart"/>
+      <w:r>
+        <w:t>So</w:t>
+      </w:r>
+      <w:proofErr w:type="gramEnd"/>
+      <w:r>
+        <w:t xml:space="preserve"> an hour later I h</w:t>
       </w:r>
       <w:bookmarkStart w:id="0" w:name="_GoBack"/>
       <w:bookmarkEnd w:id="0"/>
       <w:r>
-        <w:t xml:space="preserve"> this week</w:t>
+        <w:t xml:space="preserve">ave found the problem </w:t>
+      </w:r>
+      <w:r>
+        <w:t>it stemmed from the link between the JavaScript and HTML.</w:t>
+      </w:r>
+    </w:p>
+    <w:p>
+      <w:r>
+        <w:t>The code that failed</w:t>
+      </w:r>
+    </w:p>
+    <w:p>
+      <w:pPr>
+        <w:shd w:val="clear" w:color="auto" w:fill="161C22"/>
+        <w:spacing w:after="0" w:line="285" w:lineRule="atLeast"/>
+        <w:rPr>
+          <w:rFonts w:ascii="Consolas" w:eastAsia="Times New Roman" w:hAnsi="Consolas" w:cs="Times New Roman"/>
+          <w:color w:val="8094A7"/>
+          <w:sz w:val="21"/>
+          <w:szCs w:val="21"/>
+          <w:lang w:eastAsia="en-NZ"/>
+        </w:rPr>
+      </w:pPr>
+      <w:r>
+        <w:rPr>
+          <w:rFonts w:ascii="Consolas" w:eastAsia="Times New Roman" w:hAnsi="Consolas" w:cs="Times New Roman"/>
+          <w:color w:val="70E1E8"/>
+          <w:sz w:val="21"/>
+          <w:szCs w:val="21"/>
+          <w:lang w:eastAsia="en-NZ"/>
+        </w:rPr>
+        <w:t> </w:t>
+      </w:r>
+      <w:r>
+        <w:rPr>
+          <w:rFonts w:ascii="Consolas" w:eastAsia="Times New Roman" w:hAnsi="Consolas" w:cs="Times New Roman"/>
+          <w:color w:val="718CA1"/>
+          <w:sz w:val="21"/>
+          <w:szCs w:val="21"/>
+          <w:lang w:eastAsia="en-NZ"/>
+        </w:rPr>
+        <w:t>&lt;</w:t>
+      </w:r>
+      <w:r>
+        <w:rPr>
+          <w:rFonts w:ascii="Consolas" w:eastAsia="Times New Roman" w:hAnsi="Consolas" w:cs="Times New Roman"/>
+          <w:color w:val="008B94"/>
+          <w:sz w:val="21"/>
+          <w:szCs w:val="21"/>
+          <w:lang w:eastAsia="en-NZ"/>
+        </w:rPr>
+        <w:t>script</w:t>
+      </w:r>
+      <w:r>
+        <w:rPr>
+          <w:rFonts w:ascii="Consolas" w:eastAsia="Times New Roman" w:hAnsi="Consolas" w:cs="Times New Roman"/>
+          <w:color w:val="718CA1"/>
+          <w:sz w:val="21"/>
+          <w:szCs w:val="21"/>
+          <w:lang w:eastAsia="en-NZ"/>
+        </w:rPr>
+        <w:t xml:space="preserve"> </w:t>
+      </w:r>
+      <w:proofErr w:type="spellStart"/>
+      <w:r>
+        <w:rPr>
+          <w:rFonts w:ascii="Consolas" w:eastAsia="Times New Roman" w:hAnsi="Consolas" w:cs="Times New Roman"/>
+          <w:color w:val="33CED8"/>
+          <w:sz w:val="21"/>
+          <w:szCs w:val="21"/>
+          <w:lang w:eastAsia="en-NZ"/>
+        </w:rPr>
+        <w:t>src</w:t>
+      </w:r>
+      <w:proofErr w:type="spellEnd"/>
+      <w:r>
+        <w:rPr>
+          <w:rFonts w:ascii="Consolas" w:eastAsia="Times New Roman" w:hAnsi="Consolas" w:cs="Times New Roman"/>
+          <w:color w:val="70E1E8"/>
+          <w:sz w:val="21"/>
+          <w:szCs w:val="21"/>
+          <w:lang w:eastAsia="en-NZ"/>
+        </w:rPr>
+        <w:t>=</w:t>
+      </w:r>
+      <w:r>
+        <w:rPr>
+          <w:rFonts w:ascii="Consolas" w:eastAsia="Times New Roman" w:hAnsi="Consolas" w:cs="Times New Roman"/>
+          <w:color w:val="68A1F0"/>
+          <w:sz w:val="21"/>
+          <w:szCs w:val="21"/>
+          <w:lang w:eastAsia="en-NZ"/>
+        </w:rPr>
+        <w:t>"</w:t>
+      </w:r>
+      <w:r>
+        <w:rPr>
+          <w:rFonts w:ascii="Consolas" w:eastAsia="Times New Roman" w:hAnsi="Consolas" w:cs="Times New Roman"/>
+          <w:color w:val="68A1F0"/>
+          <w:sz w:val="21"/>
+          <w:szCs w:val="21"/>
+          <w:lang w:eastAsia="en-NZ"/>
+        </w:rPr>
+        <w:t>/</w:t>
+      </w:r>
+      <w:proofErr w:type="spellStart"/>
+      <w:r>
+        <w:rPr>
+          <w:rFonts w:ascii="Consolas" w:eastAsia="Times New Roman" w:hAnsi="Consolas" w:cs="Times New Roman"/>
+          <w:color w:val="68A1F0"/>
+          <w:sz w:val="21"/>
+          <w:szCs w:val="21"/>
+          <w:lang w:eastAsia="en-NZ"/>
+        </w:rPr>
+        <w:t>javascript</w:t>
+      </w:r>
+      <w:proofErr w:type="spellEnd"/>
+      <w:r>
+        <w:rPr>
+          <w:rFonts w:ascii="Consolas" w:eastAsia="Times New Roman" w:hAnsi="Consolas" w:cs="Times New Roman"/>
+          <w:color w:val="68A1F0"/>
+          <w:sz w:val="21"/>
+          <w:szCs w:val="21"/>
+          <w:lang w:eastAsia="en-NZ"/>
+        </w:rPr>
+        <w:t>/functions.js"</w:t>
+      </w:r>
+      <w:r>
+        <w:rPr>
+          <w:rFonts w:ascii="Consolas" w:eastAsia="Times New Roman" w:hAnsi="Consolas" w:cs="Times New Roman"/>
+          <w:color w:val="718CA1"/>
+          <w:sz w:val="21"/>
+          <w:szCs w:val="21"/>
+          <w:lang w:eastAsia="en-NZ"/>
+        </w:rPr>
+        <w:t>&gt;&lt;/</w:t>
+      </w:r>
+      <w:r>
+        <w:rPr>
+          <w:rFonts w:ascii="Consolas" w:eastAsia="Times New Roman" w:hAnsi="Consolas" w:cs="Times New Roman"/>
+          <w:color w:val="008B94"/>
+          <w:sz w:val="21"/>
+          <w:szCs w:val="21"/>
+          <w:lang w:eastAsia="en-NZ"/>
+        </w:rPr>
+        <w:t>script</w:t>
+      </w:r>
+      <w:r>
+        <w:rPr>
+          <w:rFonts w:ascii="Consolas" w:eastAsia="Times New Roman" w:hAnsi="Consolas" w:cs="Times New Roman"/>
+          <w:color w:val="718CA1"/>
+          <w:sz w:val="21"/>
+          <w:szCs w:val="21"/>
+          <w:lang w:eastAsia="en-NZ"/>
+        </w:rPr>
+        <w:t>&gt;</w:t>
+      </w:r>
+    </w:p>
+    <w:p/>
+    <w:p>
+      <w:r>
+        <w:t>Code that worked</w:t>
+      </w:r>
+    </w:p>
+    <w:p>
+      <w:pPr>
+        <w:shd w:val="clear" w:color="auto" w:fill="161C22"/>
+        <w:spacing w:after="0" w:line="285" w:lineRule="atLeast"/>
+        <w:rPr>
+          <w:rFonts w:ascii="Consolas" w:eastAsia="Times New Roman" w:hAnsi="Consolas" w:cs="Times New Roman"/>
+          <w:color w:val="8094A7"/>
+          <w:sz w:val="21"/>
+          <w:szCs w:val="21"/>
+          <w:lang w:eastAsia="en-NZ"/>
+        </w:rPr>
+      </w:pPr>
+      <w:r>
+        <w:rPr>
+          <w:rFonts w:ascii="Consolas" w:eastAsia="Times New Roman" w:hAnsi="Consolas" w:cs="Times New Roman"/>
+          <w:color w:val="70E1E8"/>
+          <w:sz w:val="21"/>
+          <w:szCs w:val="21"/>
+          <w:lang w:eastAsia="en-NZ"/>
+        </w:rPr>
+        <w:t> </w:t>
+      </w:r>
+      <w:r>
+        <w:rPr>
+          <w:rFonts w:ascii="Consolas" w:eastAsia="Times New Roman" w:hAnsi="Consolas" w:cs="Times New Roman"/>
+          <w:color w:val="718CA1"/>
+          <w:sz w:val="21"/>
+          <w:szCs w:val="21"/>
+          <w:lang w:eastAsia="en-NZ"/>
+        </w:rPr>
+        <w:t>&lt;</w:t>
+      </w:r>
+      <w:r>
+        <w:rPr>
+          <w:rFonts w:ascii="Consolas" w:eastAsia="Times New Roman" w:hAnsi="Consolas" w:cs="Times New Roman"/>
+          <w:color w:val="008B94"/>
+          <w:sz w:val="21"/>
+          <w:szCs w:val="21"/>
+          <w:lang w:eastAsia="en-NZ"/>
+        </w:rPr>
+        <w:t>script</w:t>
+      </w:r>
+      <w:r>
+        <w:rPr>
+          <w:rFonts w:ascii="Consolas" w:eastAsia="Times New Roman" w:hAnsi="Consolas" w:cs="Times New Roman"/>
+          <w:color w:val="718CA1"/>
+          <w:sz w:val="21"/>
+          <w:szCs w:val="21"/>
+          <w:lang w:eastAsia="en-NZ"/>
+        </w:rPr>
+        <w:t xml:space="preserve"> </w:t>
+      </w:r>
+      <w:proofErr w:type="spellStart"/>
+      <w:r>
+        <w:rPr>
+          <w:rFonts w:ascii="Consolas" w:eastAsia="Times New Roman" w:hAnsi="Consolas" w:cs="Times New Roman"/>
+          <w:color w:val="33CED8"/>
+          <w:sz w:val="21"/>
+          <w:szCs w:val="21"/>
+          <w:lang w:eastAsia="en-NZ"/>
+        </w:rPr>
+        <w:t>src</w:t>
+      </w:r>
+      <w:proofErr w:type="spellEnd"/>
+      <w:r>
+        <w:rPr>
+          <w:rFonts w:ascii="Consolas" w:eastAsia="Times New Roman" w:hAnsi="Consolas" w:cs="Times New Roman"/>
+          <w:color w:val="70E1E8"/>
+          <w:sz w:val="21"/>
+          <w:szCs w:val="21"/>
+          <w:lang w:eastAsia="en-NZ"/>
+        </w:rPr>
+        <w:t>=</w:t>
+      </w:r>
+      <w:r>
+        <w:rPr>
+          <w:rFonts w:ascii="Consolas" w:eastAsia="Times New Roman" w:hAnsi="Consolas" w:cs="Times New Roman"/>
+          <w:color w:val="68A1F0"/>
+          <w:sz w:val="21"/>
+          <w:szCs w:val="21"/>
+          <w:lang w:eastAsia="en-NZ"/>
+        </w:rPr>
+        <w:t>"</w:t>
+      </w:r>
+      <w:proofErr w:type="spellStart"/>
+      <w:r>
+        <w:rPr>
+          <w:rFonts w:ascii="Consolas" w:eastAsia="Times New Roman" w:hAnsi="Consolas" w:cs="Times New Roman"/>
+          <w:color w:val="68A1F0"/>
+          <w:sz w:val="21"/>
+          <w:szCs w:val="21"/>
+          <w:lang w:eastAsia="en-NZ"/>
+        </w:rPr>
+        <w:t>javascript</w:t>
+      </w:r>
+      <w:proofErr w:type="spellEnd"/>
+      <w:r>
+        <w:rPr>
+          <w:rFonts w:ascii="Consolas" w:eastAsia="Times New Roman" w:hAnsi="Consolas" w:cs="Times New Roman"/>
+          <w:color w:val="68A1F0"/>
+          <w:sz w:val="21"/>
+          <w:szCs w:val="21"/>
+          <w:lang w:eastAsia="en-NZ"/>
+        </w:rPr>
+        <w:t>/functions.js"</w:t>
+      </w:r>
+      <w:r>
+        <w:rPr>
+          <w:rFonts w:ascii="Consolas" w:eastAsia="Times New Roman" w:hAnsi="Consolas" w:cs="Times New Roman"/>
+          <w:color w:val="718CA1"/>
+          <w:sz w:val="21"/>
+          <w:szCs w:val="21"/>
+          <w:lang w:eastAsia="en-NZ"/>
+        </w:rPr>
+        <w:t>&gt;&lt;/</w:t>
+      </w:r>
+      <w:r>
+        <w:rPr>
+          <w:rFonts w:ascii="Consolas" w:eastAsia="Times New Roman" w:hAnsi="Consolas" w:cs="Times New Roman"/>
+          <w:color w:val="008B94"/>
+          <w:sz w:val="21"/>
+          <w:szCs w:val="21"/>
+          <w:lang w:eastAsia="en-NZ"/>
+        </w:rPr>
+        <w:t>script</w:t>
+      </w:r>
+      <w:r>
+        <w:rPr>
+          <w:rFonts w:ascii="Consolas" w:eastAsia="Times New Roman" w:hAnsi="Consolas" w:cs="Times New Roman"/>
+          <w:color w:val="718CA1"/>
+          <w:sz w:val="21"/>
+          <w:szCs w:val="21"/>
+          <w:lang w:eastAsia="en-NZ"/>
+        </w:rPr>
+        <w:t>&gt;</w:t>
+      </w:r>
+    </w:p>
+    <w:p/>
+    <w:p>
+      <w:pPr>
+        <w:pStyle w:val="Heading1"/>
+      </w:pPr>
+      <w:r>
+        <w:t>27/05/2022</w:t>
       </w:r>
     </w:p>
     <w:sectPr>

</xml_diff>

<commit_message>
This is mainly a version that has a working slideshow however all the placeholders are in place for styling
</commit_message>
<xml_diff>
--- a/admin/writeups/Diary.docx
+++ b/admin/writeups/Diary.docx
@@ -586,6 +586,9 @@
         <w:t>Currently the slideshow is in development and it is being annoying as I cannot seem to get it running correctly as either none of the images show or all of the images will. I putting most of my attention here.</w:t>
       </w:r>
       <w:r>
+        <w:rPr>
+          <w:noProof/>
+        </w:rPr>
         <w:drawing>
           <wp:inline distT="0" distB="0" distL="0" distR="0" wp14:anchorId="058A9532" wp14:editId="48D3D365">
             <wp:extent cx="5731510" cy="2834005"/>
@@ -630,320 +633,375 @@
       </w:r>
       <w:proofErr w:type="gramEnd"/>
       <w:r>
-        <w:t xml:space="preserve"> an hour later I h</w:t>
+        <w:t xml:space="preserve"> an hour later I have found the problem </w:t>
+      </w:r>
+      <w:r>
+        <w:t>it stemmed from the link between the JavaScript and HTML.</w:t>
+      </w:r>
+    </w:p>
+    <w:p>
+      <w:r>
+        <w:t>The code that failed</w:t>
+      </w:r>
+    </w:p>
+    <w:p>
+      <w:pPr>
+        <w:shd w:val="clear" w:color="auto" w:fill="161C22"/>
+        <w:spacing w:after="0" w:line="285" w:lineRule="atLeast"/>
+        <w:rPr>
+          <w:rFonts w:ascii="Consolas" w:eastAsia="Times New Roman" w:hAnsi="Consolas" w:cs="Times New Roman"/>
+          <w:color w:val="8094A7"/>
+          <w:sz w:val="21"/>
+          <w:szCs w:val="21"/>
+          <w:lang w:eastAsia="en-NZ"/>
+        </w:rPr>
+      </w:pPr>
+      <w:r>
+        <w:rPr>
+          <w:rFonts w:ascii="Consolas" w:eastAsia="Times New Roman" w:hAnsi="Consolas" w:cs="Times New Roman"/>
+          <w:color w:val="70E1E8"/>
+          <w:sz w:val="21"/>
+          <w:szCs w:val="21"/>
+          <w:lang w:eastAsia="en-NZ"/>
+        </w:rPr>
+        <w:t> </w:t>
+      </w:r>
+      <w:r>
+        <w:rPr>
+          <w:rFonts w:ascii="Consolas" w:eastAsia="Times New Roman" w:hAnsi="Consolas" w:cs="Times New Roman"/>
+          <w:color w:val="718CA1"/>
+          <w:sz w:val="21"/>
+          <w:szCs w:val="21"/>
+          <w:lang w:eastAsia="en-NZ"/>
+        </w:rPr>
+        <w:t>&lt;</w:t>
+      </w:r>
+      <w:r>
+        <w:rPr>
+          <w:rFonts w:ascii="Consolas" w:eastAsia="Times New Roman" w:hAnsi="Consolas" w:cs="Times New Roman"/>
+          <w:color w:val="008B94"/>
+          <w:sz w:val="21"/>
+          <w:szCs w:val="21"/>
+          <w:lang w:eastAsia="en-NZ"/>
+        </w:rPr>
+        <w:t>script</w:t>
+      </w:r>
+      <w:r>
+        <w:rPr>
+          <w:rFonts w:ascii="Consolas" w:eastAsia="Times New Roman" w:hAnsi="Consolas" w:cs="Times New Roman"/>
+          <w:color w:val="718CA1"/>
+          <w:sz w:val="21"/>
+          <w:szCs w:val="21"/>
+          <w:lang w:eastAsia="en-NZ"/>
+        </w:rPr>
+        <w:t xml:space="preserve"> </w:t>
+      </w:r>
+      <w:proofErr w:type="spellStart"/>
+      <w:r>
+        <w:rPr>
+          <w:rFonts w:ascii="Consolas" w:eastAsia="Times New Roman" w:hAnsi="Consolas" w:cs="Times New Roman"/>
+          <w:color w:val="33CED8"/>
+          <w:sz w:val="21"/>
+          <w:szCs w:val="21"/>
+          <w:lang w:eastAsia="en-NZ"/>
+        </w:rPr>
+        <w:t>src</w:t>
+      </w:r>
+      <w:proofErr w:type="spellEnd"/>
+      <w:r>
+        <w:rPr>
+          <w:rFonts w:ascii="Consolas" w:eastAsia="Times New Roman" w:hAnsi="Consolas" w:cs="Times New Roman"/>
+          <w:color w:val="70E1E8"/>
+          <w:sz w:val="21"/>
+          <w:szCs w:val="21"/>
+          <w:lang w:eastAsia="en-NZ"/>
+        </w:rPr>
+        <w:t>=</w:t>
+      </w:r>
+      <w:r>
+        <w:rPr>
+          <w:rFonts w:ascii="Consolas" w:eastAsia="Times New Roman" w:hAnsi="Consolas" w:cs="Times New Roman"/>
+          <w:color w:val="68A1F0"/>
+          <w:sz w:val="21"/>
+          <w:szCs w:val="21"/>
+          <w:lang w:eastAsia="en-NZ"/>
+        </w:rPr>
+        <w:t>"</w:t>
+      </w:r>
+      <w:r>
+        <w:rPr>
+          <w:rFonts w:ascii="Consolas" w:eastAsia="Times New Roman" w:hAnsi="Consolas" w:cs="Times New Roman"/>
+          <w:color w:val="68A1F0"/>
+          <w:sz w:val="21"/>
+          <w:szCs w:val="21"/>
+          <w:lang w:eastAsia="en-NZ"/>
+        </w:rPr>
+        <w:t>/</w:t>
+      </w:r>
+      <w:proofErr w:type="spellStart"/>
+      <w:r>
+        <w:rPr>
+          <w:rFonts w:ascii="Consolas" w:eastAsia="Times New Roman" w:hAnsi="Consolas" w:cs="Times New Roman"/>
+          <w:color w:val="68A1F0"/>
+          <w:sz w:val="21"/>
+          <w:szCs w:val="21"/>
+          <w:lang w:eastAsia="en-NZ"/>
+        </w:rPr>
+        <w:t>javascript</w:t>
+      </w:r>
+      <w:proofErr w:type="spellEnd"/>
+      <w:r>
+        <w:rPr>
+          <w:rFonts w:ascii="Consolas" w:eastAsia="Times New Roman" w:hAnsi="Consolas" w:cs="Times New Roman"/>
+          <w:color w:val="68A1F0"/>
+          <w:sz w:val="21"/>
+          <w:szCs w:val="21"/>
+          <w:lang w:eastAsia="en-NZ"/>
+        </w:rPr>
+        <w:t>/functions.js"</w:t>
+      </w:r>
+      <w:r>
+        <w:rPr>
+          <w:rFonts w:ascii="Consolas" w:eastAsia="Times New Roman" w:hAnsi="Consolas" w:cs="Times New Roman"/>
+          <w:color w:val="718CA1"/>
+          <w:sz w:val="21"/>
+          <w:szCs w:val="21"/>
+          <w:lang w:eastAsia="en-NZ"/>
+        </w:rPr>
+        <w:t>&gt;&lt;/</w:t>
+      </w:r>
+      <w:r>
+        <w:rPr>
+          <w:rFonts w:ascii="Consolas" w:eastAsia="Times New Roman" w:hAnsi="Consolas" w:cs="Times New Roman"/>
+          <w:color w:val="008B94"/>
+          <w:sz w:val="21"/>
+          <w:szCs w:val="21"/>
+          <w:lang w:eastAsia="en-NZ"/>
+        </w:rPr>
+        <w:t>script</w:t>
+      </w:r>
+      <w:r>
+        <w:rPr>
+          <w:rFonts w:ascii="Consolas" w:eastAsia="Times New Roman" w:hAnsi="Consolas" w:cs="Times New Roman"/>
+          <w:color w:val="718CA1"/>
+          <w:sz w:val="21"/>
+          <w:szCs w:val="21"/>
+          <w:lang w:eastAsia="en-NZ"/>
+        </w:rPr>
+        <w:t>&gt;</w:t>
+      </w:r>
+    </w:p>
+    <w:p/>
+    <w:p>
+      <w:r>
+        <w:t>Code that worked</w:t>
+      </w:r>
+    </w:p>
+    <w:p>
+      <w:pPr>
+        <w:shd w:val="clear" w:color="auto" w:fill="161C22"/>
+        <w:spacing w:after="0" w:line="285" w:lineRule="atLeast"/>
+        <w:rPr>
+          <w:rFonts w:ascii="Consolas" w:eastAsia="Times New Roman" w:hAnsi="Consolas" w:cs="Times New Roman"/>
+          <w:color w:val="8094A7"/>
+          <w:sz w:val="21"/>
+          <w:szCs w:val="21"/>
+          <w:lang w:eastAsia="en-NZ"/>
+        </w:rPr>
+      </w:pPr>
+      <w:r>
+        <w:rPr>
+          <w:rFonts w:ascii="Consolas" w:eastAsia="Times New Roman" w:hAnsi="Consolas" w:cs="Times New Roman"/>
+          <w:color w:val="70E1E8"/>
+          <w:sz w:val="21"/>
+          <w:szCs w:val="21"/>
+          <w:lang w:eastAsia="en-NZ"/>
+        </w:rPr>
+        <w:t> </w:t>
+      </w:r>
+      <w:r>
+        <w:rPr>
+          <w:rFonts w:ascii="Consolas" w:eastAsia="Times New Roman" w:hAnsi="Consolas" w:cs="Times New Roman"/>
+          <w:color w:val="718CA1"/>
+          <w:sz w:val="21"/>
+          <w:szCs w:val="21"/>
+          <w:lang w:eastAsia="en-NZ"/>
+        </w:rPr>
+        <w:t>&lt;</w:t>
+      </w:r>
+      <w:r>
+        <w:rPr>
+          <w:rFonts w:ascii="Consolas" w:eastAsia="Times New Roman" w:hAnsi="Consolas" w:cs="Times New Roman"/>
+          <w:color w:val="008B94"/>
+          <w:sz w:val="21"/>
+          <w:szCs w:val="21"/>
+          <w:lang w:eastAsia="en-NZ"/>
+        </w:rPr>
+        <w:t>script</w:t>
+      </w:r>
+      <w:r>
+        <w:rPr>
+          <w:rFonts w:ascii="Consolas" w:eastAsia="Times New Roman" w:hAnsi="Consolas" w:cs="Times New Roman"/>
+          <w:color w:val="718CA1"/>
+          <w:sz w:val="21"/>
+          <w:szCs w:val="21"/>
+          <w:lang w:eastAsia="en-NZ"/>
+        </w:rPr>
+        <w:t xml:space="preserve"> </w:t>
+      </w:r>
+      <w:proofErr w:type="spellStart"/>
+      <w:r>
+        <w:rPr>
+          <w:rFonts w:ascii="Consolas" w:eastAsia="Times New Roman" w:hAnsi="Consolas" w:cs="Times New Roman"/>
+          <w:color w:val="33CED8"/>
+          <w:sz w:val="21"/>
+          <w:szCs w:val="21"/>
+          <w:lang w:eastAsia="en-NZ"/>
+        </w:rPr>
+        <w:t>src</w:t>
+      </w:r>
+      <w:proofErr w:type="spellEnd"/>
+      <w:r>
+        <w:rPr>
+          <w:rFonts w:ascii="Consolas" w:eastAsia="Times New Roman" w:hAnsi="Consolas" w:cs="Times New Roman"/>
+          <w:color w:val="70E1E8"/>
+          <w:sz w:val="21"/>
+          <w:szCs w:val="21"/>
+          <w:lang w:eastAsia="en-NZ"/>
+        </w:rPr>
+        <w:t>=</w:t>
+      </w:r>
+      <w:r>
+        <w:rPr>
+          <w:rFonts w:ascii="Consolas" w:eastAsia="Times New Roman" w:hAnsi="Consolas" w:cs="Times New Roman"/>
+          <w:color w:val="68A1F0"/>
+          <w:sz w:val="21"/>
+          <w:szCs w:val="21"/>
+          <w:lang w:eastAsia="en-NZ"/>
+        </w:rPr>
+        <w:t>"</w:t>
+      </w:r>
+      <w:proofErr w:type="spellStart"/>
+      <w:r>
+        <w:rPr>
+          <w:rFonts w:ascii="Consolas" w:eastAsia="Times New Roman" w:hAnsi="Consolas" w:cs="Times New Roman"/>
+          <w:color w:val="68A1F0"/>
+          <w:sz w:val="21"/>
+          <w:szCs w:val="21"/>
+          <w:lang w:eastAsia="en-NZ"/>
+        </w:rPr>
+        <w:t>javascript</w:t>
+      </w:r>
+      <w:proofErr w:type="spellEnd"/>
+      <w:r>
+        <w:rPr>
+          <w:rFonts w:ascii="Consolas" w:eastAsia="Times New Roman" w:hAnsi="Consolas" w:cs="Times New Roman"/>
+          <w:color w:val="68A1F0"/>
+          <w:sz w:val="21"/>
+          <w:szCs w:val="21"/>
+          <w:lang w:eastAsia="en-NZ"/>
+        </w:rPr>
+        <w:t>/functions.js"</w:t>
+      </w:r>
+      <w:r>
+        <w:rPr>
+          <w:rFonts w:ascii="Consolas" w:eastAsia="Times New Roman" w:hAnsi="Consolas" w:cs="Times New Roman"/>
+          <w:color w:val="718CA1"/>
+          <w:sz w:val="21"/>
+          <w:szCs w:val="21"/>
+          <w:lang w:eastAsia="en-NZ"/>
+        </w:rPr>
+        <w:t>&gt;&lt;/</w:t>
+      </w:r>
+      <w:r>
+        <w:rPr>
+          <w:rFonts w:ascii="Consolas" w:eastAsia="Times New Roman" w:hAnsi="Consolas" w:cs="Times New Roman"/>
+          <w:color w:val="008B94"/>
+          <w:sz w:val="21"/>
+          <w:szCs w:val="21"/>
+          <w:lang w:eastAsia="en-NZ"/>
+        </w:rPr>
+        <w:t>script</w:t>
+      </w:r>
+      <w:r>
+        <w:rPr>
+          <w:rFonts w:ascii="Consolas" w:eastAsia="Times New Roman" w:hAnsi="Consolas" w:cs="Times New Roman"/>
+          <w:color w:val="718CA1"/>
+          <w:sz w:val="21"/>
+          <w:szCs w:val="21"/>
+          <w:lang w:eastAsia="en-NZ"/>
+        </w:rPr>
+        <w:t>&gt;</w:t>
+      </w:r>
+    </w:p>
+    <w:p/>
+    <w:p>
+      <w:pPr>
+        <w:pStyle w:val="Heading1"/>
+      </w:pPr>
+      <w:r>
+        <w:t>2</w:t>
+      </w:r>
+      <w:r>
+        <w:t>6</w:t>
+      </w:r>
+      <w:r>
+        <w:t>/05/2022</w:t>
+      </w:r>
+    </w:p>
+    <w:p>
+      <w:pPr>
+        <w:pStyle w:val="Heading2"/>
+      </w:pPr>
+      <w:r>
+        <w:t>Update</w:t>
+      </w:r>
+    </w:p>
+    <w:p>
+      <w:r>
+        <w:t>I have some styling problems on the slideshow so I will change some code by removing buttons and other additional things. This is because this slideshow is meant to be automatic.</w:t>
+      </w:r>
+    </w:p>
+    <w:p>
+      <w:r>
+        <w:drawing>
+          <wp:inline distT="0" distB="0" distL="0" distR="0" wp14:anchorId="3602097A" wp14:editId="30A8E626">
+            <wp:extent cx="5731510" cy="1471930"/>
+            <wp:effectExtent l="0" t="0" r="2540" b="0"/>
+            <wp:docPr id="8" name="Picture 8"/>
+            <wp:cNvGraphicFramePr>
+              <a:graphicFrameLocks xmlns:a="http://schemas.openxmlformats.org/drawingml/2006/main" noChangeAspect="1"/>
+            </wp:cNvGraphicFramePr>
+            <a:graphic xmlns:a="http://schemas.openxmlformats.org/drawingml/2006/main">
+              <a:graphicData uri="http://schemas.openxmlformats.org/drawingml/2006/picture">
+                <pic:pic xmlns:pic="http://schemas.openxmlformats.org/drawingml/2006/picture">
+                  <pic:nvPicPr>
+                    <pic:cNvPr id="1" name=""/>
+                    <pic:cNvPicPr/>
+                  </pic:nvPicPr>
+                  <pic:blipFill>
+                    <a:blip r:embed="rId11"/>
+                    <a:stretch>
+                      <a:fillRect/>
+                    </a:stretch>
+                  </pic:blipFill>
+                  <pic:spPr>
+                    <a:xfrm>
+                      <a:off x="0" y="0"/>
+                      <a:ext cx="5731510" cy="1471930"/>
+                    </a:xfrm>
+                    <a:prstGeom prst="rect">
+                      <a:avLst/>
+                    </a:prstGeom>
+                  </pic:spPr>
+                </pic:pic>
+              </a:graphicData>
+            </a:graphic>
+          </wp:inline>
+        </w:drawing>
       </w:r>
       <w:bookmarkStart w:id="0" w:name="_GoBack"/>
       <w:bookmarkEnd w:id="0"/>
-      <w:r>
-        <w:t xml:space="preserve">ave found the problem </w:t>
-      </w:r>
-      <w:r>
-        <w:t>it stemmed from the link between the JavaScript and HTML.</w:t>
-      </w:r>
-    </w:p>
-    <w:p>
-      <w:r>
-        <w:t>The code that failed</w:t>
-      </w:r>
-    </w:p>
-    <w:p>
-      <w:pPr>
-        <w:shd w:val="clear" w:color="auto" w:fill="161C22"/>
-        <w:spacing w:after="0" w:line="285" w:lineRule="atLeast"/>
-        <w:rPr>
-          <w:rFonts w:ascii="Consolas" w:eastAsia="Times New Roman" w:hAnsi="Consolas" w:cs="Times New Roman"/>
-          <w:color w:val="8094A7"/>
-          <w:sz w:val="21"/>
-          <w:szCs w:val="21"/>
-          <w:lang w:eastAsia="en-NZ"/>
-        </w:rPr>
-      </w:pPr>
-      <w:r>
-        <w:rPr>
-          <w:rFonts w:ascii="Consolas" w:eastAsia="Times New Roman" w:hAnsi="Consolas" w:cs="Times New Roman"/>
-          <w:color w:val="70E1E8"/>
-          <w:sz w:val="21"/>
-          <w:szCs w:val="21"/>
-          <w:lang w:eastAsia="en-NZ"/>
-        </w:rPr>
-        <w:t> </w:t>
-      </w:r>
-      <w:r>
-        <w:rPr>
-          <w:rFonts w:ascii="Consolas" w:eastAsia="Times New Roman" w:hAnsi="Consolas" w:cs="Times New Roman"/>
-          <w:color w:val="718CA1"/>
-          <w:sz w:val="21"/>
-          <w:szCs w:val="21"/>
-          <w:lang w:eastAsia="en-NZ"/>
-        </w:rPr>
-        <w:t>&lt;</w:t>
-      </w:r>
-      <w:r>
-        <w:rPr>
-          <w:rFonts w:ascii="Consolas" w:eastAsia="Times New Roman" w:hAnsi="Consolas" w:cs="Times New Roman"/>
-          <w:color w:val="008B94"/>
-          <w:sz w:val="21"/>
-          <w:szCs w:val="21"/>
-          <w:lang w:eastAsia="en-NZ"/>
-        </w:rPr>
-        <w:t>script</w:t>
-      </w:r>
-      <w:r>
-        <w:rPr>
-          <w:rFonts w:ascii="Consolas" w:eastAsia="Times New Roman" w:hAnsi="Consolas" w:cs="Times New Roman"/>
-          <w:color w:val="718CA1"/>
-          <w:sz w:val="21"/>
-          <w:szCs w:val="21"/>
-          <w:lang w:eastAsia="en-NZ"/>
-        </w:rPr>
-        <w:t xml:space="preserve"> </w:t>
-      </w:r>
-      <w:proofErr w:type="spellStart"/>
-      <w:r>
-        <w:rPr>
-          <w:rFonts w:ascii="Consolas" w:eastAsia="Times New Roman" w:hAnsi="Consolas" w:cs="Times New Roman"/>
-          <w:color w:val="33CED8"/>
-          <w:sz w:val="21"/>
-          <w:szCs w:val="21"/>
-          <w:lang w:eastAsia="en-NZ"/>
-        </w:rPr>
-        <w:t>src</w:t>
-      </w:r>
-      <w:proofErr w:type="spellEnd"/>
-      <w:r>
-        <w:rPr>
-          <w:rFonts w:ascii="Consolas" w:eastAsia="Times New Roman" w:hAnsi="Consolas" w:cs="Times New Roman"/>
-          <w:color w:val="70E1E8"/>
-          <w:sz w:val="21"/>
-          <w:szCs w:val="21"/>
-          <w:lang w:eastAsia="en-NZ"/>
-        </w:rPr>
-        <w:t>=</w:t>
-      </w:r>
-      <w:r>
-        <w:rPr>
-          <w:rFonts w:ascii="Consolas" w:eastAsia="Times New Roman" w:hAnsi="Consolas" w:cs="Times New Roman"/>
-          <w:color w:val="68A1F0"/>
-          <w:sz w:val="21"/>
-          <w:szCs w:val="21"/>
-          <w:lang w:eastAsia="en-NZ"/>
-        </w:rPr>
-        <w:t>"</w:t>
-      </w:r>
-      <w:r>
-        <w:rPr>
-          <w:rFonts w:ascii="Consolas" w:eastAsia="Times New Roman" w:hAnsi="Consolas" w:cs="Times New Roman"/>
-          <w:color w:val="68A1F0"/>
-          <w:sz w:val="21"/>
-          <w:szCs w:val="21"/>
-          <w:lang w:eastAsia="en-NZ"/>
-        </w:rPr>
-        <w:t>/</w:t>
-      </w:r>
-      <w:proofErr w:type="spellStart"/>
-      <w:r>
-        <w:rPr>
-          <w:rFonts w:ascii="Consolas" w:eastAsia="Times New Roman" w:hAnsi="Consolas" w:cs="Times New Roman"/>
-          <w:color w:val="68A1F0"/>
-          <w:sz w:val="21"/>
-          <w:szCs w:val="21"/>
-          <w:lang w:eastAsia="en-NZ"/>
-        </w:rPr>
-        <w:t>javascript</w:t>
-      </w:r>
-      <w:proofErr w:type="spellEnd"/>
-      <w:r>
-        <w:rPr>
-          <w:rFonts w:ascii="Consolas" w:eastAsia="Times New Roman" w:hAnsi="Consolas" w:cs="Times New Roman"/>
-          <w:color w:val="68A1F0"/>
-          <w:sz w:val="21"/>
-          <w:szCs w:val="21"/>
-          <w:lang w:eastAsia="en-NZ"/>
-        </w:rPr>
-        <w:t>/functions.js"</w:t>
-      </w:r>
-      <w:r>
-        <w:rPr>
-          <w:rFonts w:ascii="Consolas" w:eastAsia="Times New Roman" w:hAnsi="Consolas" w:cs="Times New Roman"/>
-          <w:color w:val="718CA1"/>
-          <w:sz w:val="21"/>
-          <w:szCs w:val="21"/>
-          <w:lang w:eastAsia="en-NZ"/>
-        </w:rPr>
-        <w:t>&gt;&lt;/</w:t>
-      </w:r>
-      <w:r>
-        <w:rPr>
-          <w:rFonts w:ascii="Consolas" w:eastAsia="Times New Roman" w:hAnsi="Consolas" w:cs="Times New Roman"/>
-          <w:color w:val="008B94"/>
-          <w:sz w:val="21"/>
-          <w:szCs w:val="21"/>
-          <w:lang w:eastAsia="en-NZ"/>
-        </w:rPr>
-        <w:t>script</w:t>
-      </w:r>
-      <w:r>
-        <w:rPr>
-          <w:rFonts w:ascii="Consolas" w:eastAsia="Times New Roman" w:hAnsi="Consolas" w:cs="Times New Roman"/>
-          <w:color w:val="718CA1"/>
-          <w:sz w:val="21"/>
-          <w:szCs w:val="21"/>
-          <w:lang w:eastAsia="en-NZ"/>
-        </w:rPr>
-        <w:t>&gt;</w:t>
-      </w:r>
-    </w:p>
-    <w:p/>
-    <w:p>
-      <w:r>
-        <w:t>Code that worked</w:t>
-      </w:r>
-    </w:p>
-    <w:p>
-      <w:pPr>
-        <w:shd w:val="clear" w:color="auto" w:fill="161C22"/>
-        <w:spacing w:after="0" w:line="285" w:lineRule="atLeast"/>
-        <w:rPr>
-          <w:rFonts w:ascii="Consolas" w:eastAsia="Times New Roman" w:hAnsi="Consolas" w:cs="Times New Roman"/>
-          <w:color w:val="8094A7"/>
-          <w:sz w:val="21"/>
-          <w:szCs w:val="21"/>
-          <w:lang w:eastAsia="en-NZ"/>
-        </w:rPr>
-      </w:pPr>
-      <w:r>
-        <w:rPr>
-          <w:rFonts w:ascii="Consolas" w:eastAsia="Times New Roman" w:hAnsi="Consolas" w:cs="Times New Roman"/>
-          <w:color w:val="70E1E8"/>
-          <w:sz w:val="21"/>
-          <w:szCs w:val="21"/>
-          <w:lang w:eastAsia="en-NZ"/>
-        </w:rPr>
-        <w:t> </w:t>
-      </w:r>
-      <w:r>
-        <w:rPr>
-          <w:rFonts w:ascii="Consolas" w:eastAsia="Times New Roman" w:hAnsi="Consolas" w:cs="Times New Roman"/>
-          <w:color w:val="718CA1"/>
-          <w:sz w:val="21"/>
-          <w:szCs w:val="21"/>
-          <w:lang w:eastAsia="en-NZ"/>
-        </w:rPr>
-        <w:t>&lt;</w:t>
-      </w:r>
-      <w:r>
-        <w:rPr>
-          <w:rFonts w:ascii="Consolas" w:eastAsia="Times New Roman" w:hAnsi="Consolas" w:cs="Times New Roman"/>
-          <w:color w:val="008B94"/>
-          <w:sz w:val="21"/>
-          <w:szCs w:val="21"/>
-          <w:lang w:eastAsia="en-NZ"/>
-        </w:rPr>
-        <w:t>script</w:t>
-      </w:r>
-      <w:r>
-        <w:rPr>
-          <w:rFonts w:ascii="Consolas" w:eastAsia="Times New Roman" w:hAnsi="Consolas" w:cs="Times New Roman"/>
-          <w:color w:val="718CA1"/>
-          <w:sz w:val="21"/>
-          <w:szCs w:val="21"/>
-          <w:lang w:eastAsia="en-NZ"/>
-        </w:rPr>
-        <w:t xml:space="preserve"> </w:t>
-      </w:r>
-      <w:proofErr w:type="spellStart"/>
-      <w:r>
-        <w:rPr>
-          <w:rFonts w:ascii="Consolas" w:eastAsia="Times New Roman" w:hAnsi="Consolas" w:cs="Times New Roman"/>
-          <w:color w:val="33CED8"/>
-          <w:sz w:val="21"/>
-          <w:szCs w:val="21"/>
-          <w:lang w:eastAsia="en-NZ"/>
-        </w:rPr>
-        <w:t>src</w:t>
-      </w:r>
-      <w:proofErr w:type="spellEnd"/>
-      <w:r>
-        <w:rPr>
-          <w:rFonts w:ascii="Consolas" w:eastAsia="Times New Roman" w:hAnsi="Consolas" w:cs="Times New Roman"/>
-          <w:color w:val="70E1E8"/>
-          <w:sz w:val="21"/>
-          <w:szCs w:val="21"/>
-          <w:lang w:eastAsia="en-NZ"/>
-        </w:rPr>
-        <w:t>=</w:t>
-      </w:r>
-      <w:r>
-        <w:rPr>
-          <w:rFonts w:ascii="Consolas" w:eastAsia="Times New Roman" w:hAnsi="Consolas" w:cs="Times New Roman"/>
-          <w:color w:val="68A1F0"/>
-          <w:sz w:val="21"/>
-          <w:szCs w:val="21"/>
-          <w:lang w:eastAsia="en-NZ"/>
-        </w:rPr>
-        <w:t>"</w:t>
-      </w:r>
-      <w:proofErr w:type="spellStart"/>
-      <w:r>
-        <w:rPr>
-          <w:rFonts w:ascii="Consolas" w:eastAsia="Times New Roman" w:hAnsi="Consolas" w:cs="Times New Roman"/>
-          <w:color w:val="68A1F0"/>
-          <w:sz w:val="21"/>
-          <w:szCs w:val="21"/>
-          <w:lang w:eastAsia="en-NZ"/>
-        </w:rPr>
-        <w:t>javascript</w:t>
-      </w:r>
-      <w:proofErr w:type="spellEnd"/>
-      <w:r>
-        <w:rPr>
-          <w:rFonts w:ascii="Consolas" w:eastAsia="Times New Roman" w:hAnsi="Consolas" w:cs="Times New Roman"/>
-          <w:color w:val="68A1F0"/>
-          <w:sz w:val="21"/>
-          <w:szCs w:val="21"/>
-          <w:lang w:eastAsia="en-NZ"/>
-        </w:rPr>
-        <w:t>/functions.js"</w:t>
-      </w:r>
-      <w:r>
-        <w:rPr>
-          <w:rFonts w:ascii="Consolas" w:eastAsia="Times New Roman" w:hAnsi="Consolas" w:cs="Times New Roman"/>
-          <w:color w:val="718CA1"/>
-          <w:sz w:val="21"/>
-          <w:szCs w:val="21"/>
-          <w:lang w:eastAsia="en-NZ"/>
-        </w:rPr>
-        <w:t>&gt;&lt;/</w:t>
-      </w:r>
-      <w:r>
-        <w:rPr>
-          <w:rFonts w:ascii="Consolas" w:eastAsia="Times New Roman" w:hAnsi="Consolas" w:cs="Times New Roman"/>
-          <w:color w:val="008B94"/>
-          <w:sz w:val="21"/>
-          <w:szCs w:val="21"/>
-          <w:lang w:eastAsia="en-NZ"/>
-        </w:rPr>
-        <w:t>script</w:t>
-      </w:r>
-      <w:r>
-        <w:rPr>
-          <w:rFonts w:ascii="Consolas" w:eastAsia="Times New Roman" w:hAnsi="Consolas" w:cs="Times New Roman"/>
-          <w:color w:val="718CA1"/>
-          <w:sz w:val="21"/>
-          <w:szCs w:val="21"/>
-          <w:lang w:eastAsia="en-NZ"/>
-        </w:rPr>
-        <w:t>&gt;</w:t>
-      </w:r>
-    </w:p>
-    <w:p/>
-    <w:p>
-      <w:pPr>
-        <w:pStyle w:val="Heading1"/>
-      </w:pPr>
-      <w:r>
-        <w:t>27/05/2022</w:t>
-      </w:r>
     </w:p>
     <w:sectPr>
       <w:pgSz w:w="11906" w:h="16838"/>

</xml_diff>